<commit_message>
added listview showing of names of files
added listview showing of names of files in folders of the user
</commit_message>
<xml_diff>
--- a/תיק פרויקט סייבר.docx
+++ b/תיק פרויקט סייבר.docx
@@ -3650,6 +3650,48 @@
     </w:p>
     <w:p>
       <w:pPr>
+        <w:bidi/>
+        <w:spacing w:after="120"/>
+        <w:rPr>
+          <w:rFonts w:asciiTheme="majorBidi" w:hAnsiTheme="majorBidi" w:cstheme="majorBidi" w:hint="cs"/>
+          <w:sz w:val="28"/>
+          <w:szCs w:val="28"/>
+          <w:rtl/>
+        </w:rPr>
+      </w:pPr>
+      <w:r>
+        <w:rPr>
+          <w:rFonts w:asciiTheme="majorBidi" w:hAnsiTheme="majorBidi" w:cstheme="majorBidi" w:hint="cs"/>
+          <w:sz w:val="28"/>
+          <w:szCs w:val="28"/>
+          <w:rtl/>
+        </w:rPr>
+        <w:t>הצגת קבצים למשתמש:</w:t>
+      </w:r>
+    </w:p>
+    <w:p>
+      <w:pPr>
+        <w:bidi/>
+        <w:spacing w:after="120"/>
+        <w:rPr>
+          <w:rFonts w:asciiTheme="majorBidi" w:hAnsiTheme="majorBidi" w:cstheme="majorBidi" w:hint="cs"/>
+          <w:sz w:val="28"/>
+          <w:szCs w:val="28"/>
+          <w:rtl/>
+        </w:rPr>
+      </w:pPr>
+      <w:r>
+        <w:rPr>
+          <w:rFonts w:asciiTheme="majorBidi" w:hAnsiTheme="majorBidi" w:cstheme="majorBidi" w:hint="cs"/>
+          <w:sz w:val="28"/>
+          <w:szCs w:val="28"/>
+          <w:rtl/>
+        </w:rPr>
+        <w:t>עוד לא פתרתי את זה.</w:t>
+      </w:r>
+    </w:p>
+    <w:p>
+      <w:pPr>
         <w:rPr>
           <w:rFonts w:asciiTheme="majorBidi" w:hAnsiTheme="majorBidi" w:cstheme="majorBidi"/>
           <w:sz w:val="28"/>
@@ -3666,6 +3708,922 @@
         </w:rPr>
         <w:br w:type="page"/>
       </w:r>
+    </w:p>
+    <w:p>
+      <w:pPr>
+        <w:pStyle w:val="1"/>
+        <w:bidi/>
+        <w:spacing w:before="0" w:after="240"/>
+        <w:jc w:val="center"/>
+        <w:rPr>
+          <w:rFonts w:asciiTheme="majorBidi" w:hAnsiTheme="majorBidi" w:cs="David"/>
+          <w:color w:val="auto"/>
+          <w:sz w:val="54"/>
+          <w:szCs w:val="54"/>
+          <w:rtl/>
+          <w:lang w:val="fr-FR"/>
+        </w:rPr>
+      </w:pPr>
+      <w:bookmarkStart w:id="6" w:name="_Toc418019509"/>
+      <w:r>
+        <w:rPr>
+          <w:rFonts w:asciiTheme="majorBidi" w:hAnsiTheme="majorBidi" w:cs="David"/>
+          <w:color w:val="auto"/>
+          <w:sz w:val="54"/>
+          <w:szCs w:val="54"/>
+          <w:u w:val="single"/>
+          <w:rtl/>
+        </w:rPr>
+        <w:lastRenderedPageBreak/>
+        <w:br w:type="page"/>
+      </w:r>
+      <w:bookmarkStart w:id="7" w:name="_Toc418019508"/>
+      <w:r>
+        <w:rPr>
+          <w:rFonts w:asciiTheme="majorBidi" w:hAnsiTheme="majorBidi" w:cs="David" w:hint="cs"/>
+          <w:color w:val="auto"/>
+          <w:sz w:val="54"/>
+          <w:szCs w:val="54"/>
+          <w:u w:val="single"/>
+          <w:rtl/>
+          <w:lang w:val="fr-FR"/>
+        </w:rPr>
+        <w:lastRenderedPageBreak/>
+        <w:t>תיאור הממשק למשתמש</w:t>
+      </w:r>
+      <w:bookmarkEnd w:id="7"/>
+    </w:p>
+    <w:p>
+      <w:pPr>
+        <w:bidi/>
+        <w:spacing w:after="120"/>
+        <w:rPr>
+          <w:rFonts w:asciiTheme="majorBidi" w:hAnsiTheme="majorBidi" w:cstheme="majorBidi"/>
+          <w:sz w:val="28"/>
+          <w:szCs w:val="28"/>
+          <w:rtl/>
+          <w:lang w:val="fr-FR"/>
+        </w:rPr>
+      </w:pPr>
+      <w:r>
+        <w:rPr>
+          <w:rFonts w:asciiTheme="majorBidi" w:hAnsiTheme="majorBidi" w:cstheme="majorBidi" w:hint="cs"/>
+          <w:sz w:val="28"/>
+          <w:szCs w:val="28"/>
+          <w:rtl/>
+          <w:lang w:val="fr-FR"/>
+        </w:rPr>
+        <w:t>הממשק הגרפי אותו הינך (מנהל הרשת) רואה לאחר הרצת התוכנה מתחלק ל-3 חלקים:</w:t>
+      </w:r>
+    </w:p>
+    <w:p>
+      <w:pPr>
+        <w:pStyle w:val="a5"/>
+        <w:numPr>
+          <w:ilvl w:val="0"/>
+          <w:numId w:val="8"/>
+        </w:numPr>
+        <w:bidi/>
+        <w:spacing w:after="240"/>
+        <w:ind w:left="288" w:hanging="284"/>
+        <w:rPr>
+          <w:rFonts w:asciiTheme="majorBidi" w:hAnsiTheme="majorBidi" w:cstheme="majorBidi"/>
+          <w:sz w:val="28"/>
+          <w:szCs w:val="28"/>
+          <w:lang w:val="fr-FR"/>
+        </w:rPr>
+      </w:pPr>
+      <w:r>
+        <w:rPr>
+          <w:rFonts w:asciiTheme="majorBidi" w:hAnsiTheme="majorBidi" w:cstheme="majorBidi" w:hint="cs"/>
+          <w:sz w:val="28"/>
+          <w:szCs w:val="28"/>
+          <w:rtl/>
+          <w:lang w:val="fr-FR"/>
+        </w:rPr>
+        <w:t xml:space="preserve">ה- </w:t>
+      </w:r>
+      <w:r>
+        <w:rPr>
+          <w:rFonts w:asciiTheme="majorBidi" w:hAnsiTheme="majorBidi" w:cstheme="majorBidi"/>
+          <w:b/>
+          <w:bCs/>
+          <w:sz w:val="28"/>
+          <w:szCs w:val="28"/>
+        </w:rPr>
+        <w:t>login</w:t>
+      </w:r>
+      <w:r>
+        <w:rPr>
+          <w:rFonts w:asciiTheme="majorBidi" w:hAnsiTheme="majorBidi" w:cstheme="majorBidi" w:hint="cs"/>
+          <w:sz w:val="28"/>
+          <w:szCs w:val="28"/>
+          <w:rtl/>
+        </w:rPr>
+        <w:t>.</w:t>
+      </w:r>
+    </w:p>
+    <w:p>
+      <w:pPr>
+        <w:pStyle w:val="a5"/>
+        <w:bidi/>
+        <w:spacing w:after="240"/>
+        <w:ind w:left="288"/>
+        <w:rPr>
+          <w:rFonts w:asciiTheme="majorBidi" w:hAnsiTheme="majorBidi" w:cstheme="majorBidi"/>
+          <w:sz w:val="4"/>
+          <w:szCs w:val="4"/>
+          <w:lang w:val="fr-FR"/>
+        </w:rPr>
+      </w:pPr>
+    </w:p>
+    <w:p>
+      <w:pPr>
+        <w:pStyle w:val="a5"/>
+        <w:bidi/>
+        <w:spacing w:after="240"/>
+        <w:ind w:left="288"/>
+        <w:rPr>
+          <w:rFonts w:asciiTheme="majorBidi" w:hAnsiTheme="majorBidi" w:cstheme="majorBidi"/>
+          <w:sz w:val="28"/>
+          <w:szCs w:val="28"/>
+        </w:rPr>
+      </w:pPr>
+      <w:r>
+        <w:rPr>
+          <w:rFonts w:asciiTheme="majorBidi" w:hAnsiTheme="majorBidi" w:cstheme="majorBidi" w:hint="cs"/>
+          <w:sz w:val="28"/>
+          <w:szCs w:val="28"/>
+          <w:rtl/>
+        </w:rPr>
+        <w:t>בחלק זה בממשק המשתמש צריך הכניס שם משתמש וסיסמא אשר נשלחים לשרת לאימות במסד הנתונים וכאשר הנתונים מאומתים הממשק מקבל אישור הממשק מעביר לטופס.</w:t>
+      </w:r>
+    </w:p>
+    <w:p>
+      <w:pPr>
+        <w:bidi/>
+        <w:spacing w:after="0"/>
+        <w:rPr>
+          <w:rFonts w:asciiTheme="majorBidi" w:hAnsiTheme="majorBidi" w:cstheme="majorBidi" w:hint="cs"/>
+          <w:noProof/>
+          <w:sz w:val="20"/>
+          <w:szCs w:val="20"/>
+          <w:rtl/>
+        </w:rPr>
+      </w:pPr>
+      <w:r>
+        <w:rPr>
+          <w:rFonts w:asciiTheme="majorBidi" w:hAnsiTheme="majorBidi" w:cstheme="majorBidi" w:hint="cs"/>
+          <w:noProof/>
+          <w:sz w:val="20"/>
+          <w:szCs w:val="20"/>
+          <w:rtl/>
+        </w:rPr>
+        <w:drawing>
+          <wp:anchor distT="0" distB="0" distL="114300" distR="114300" simplePos="0" relativeHeight="251675648" behindDoc="0" locked="0" layoutInCell="1" allowOverlap="1">
+            <wp:simplePos x="0" y="0"/>
+            <wp:positionH relativeFrom="column">
+              <wp:posOffset>1354455</wp:posOffset>
+            </wp:positionH>
+            <wp:positionV relativeFrom="paragraph">
+              <wp:posOffset>107950</wp:posOffset>
+            </wp:positionV>
+            <wp:extent cx="3225800" cy="2616200"/>
+            <wp:effectExtent l="19050" t="0" r="0" b="0"/>
+            <wp:wrapSquare wrapText="bothSides"/>
+            <wp:docPr id="10" name="תמונה 7"/>
+            <wp:cNvGraphicFramePr>
+              <a:graphicFrameLocks xmlns:a="http://schemas.openxmlformats.org/drawingml/2006/main" noChangeAspect="1"/>
+            </wp:cNvGraphicFramePr>
+            <a:graphic xmlns:a="http://schemas.openxmlformats.org/drawingml/2006/main">
+              <a:graphicData uri="http://schemas.openxmlformats.org/drawingml/2006/picture">
+                <pic:pic xmlns:pic="http://schemas.openxmlformats.org/drawingml/2006/picture">
+                  <pic:nvPicPr>
+                    <pic:cNvPr id="0" name="Picture 7"/>
+                    <pic:cNvPicPr>
+                      <a:picLocks noChangeAspect="1" noChangeArrowheads="1"/>
+                    </pic:cNvPicPr>
+                  </pic:nvPicPr>
+                  <pic:blipFill>
+                    <a:blip r:embed="rId15" cstate="print"/>
+                    <a:srcRect/>
+                    <a:stretch>
+                      <a:fillRect/>
+                    </a:stretch>
+                  </pic:blipFill>
+                  <pic:spPr bwMode="auto">
+                    <a:xfrm>
+                      <a:off x="0" y="0"/>
+                      <a:ext cx="3225800" cy="2616200"/>
+                    </a:xfrm>
+                    <a:prstGeom prst="rect">
+                      <a:avLst/>
+                    </a:prstGeom>
+                    <a:noFill/>
+                    <a:ln w="9525">
+                      <a:noFill/>
+                      <a:miter lim="800000"/>
+                      <a:headEnd/>
+                      <a:tailEnd/>
+                    </a:ln>
+                  </pic:spPr>
+                </pic:pic>
+              </a:graphicData>
+            </a:graphic>
+          </wp:anchor>
+        </w:drawing>
+      </w:r>
+    </w:p>
+    <w:p>
+      <w:pPr>
+        <w:bidi/>
+        <w:spacing w:after="0"/>
+        <w:rPr>
+          <w:rFonts w:asciiTheme="majorBidi" w:hAnsiTheme="majorBidi" w:cstheme="majorBidi" w:hint="cs"/>
+          <w:noProof/>
+          <w:sz w:val="20"/>
+          <w:szCs w:val="20"/>
+          <w:rtl/>
+        </w:rPr>
+      </w:pPr>
+    </w:p>
+    <w:p>
+      <w:pPr>
+        <w:bidi/>
+        <w:spacing w:after="0"/>
+        <w:rPr>
+          <w:rFonts w:asciiTheme="majorBidi" w:hAnsiTheme="majorBidi" w:cstheme="majorBidi" w:hint="cs"/>
+          <w:noProof/>
+          <w:sz w:val="20"/>
+          <w:szCs w:val="20"/>
+          <w:rtl/>
+        </w:rPr>
+      </w:pPr>
+    </w:p>
+    <w:p>
+      <w:pPr>
+        <w:bidi/>
+        <w:spacing w:after="0"/>
+        <w:rPr>
+          <w:rFonts w:asciiTheme="majorBidi" w:hAnsiTheme="majorBidi" w:cstheme="majorBidi" w:hint="cs"/>
+          <w:noProof/>
+          <w:sz w:val="20"/>
+          <w:szCs w:val="20"/>
+          <w:rtl/>
+        </w:rPr>
+      </w:pPr>
+    </w:p>
+    <w:p>
+      <w:pPr>
+        <w:bidi/>
+        <w:spacing w:after="0"/>
+        <w:rPr>
+          <w:rFonts w:asciiTheme="majorBidi" w:hAnsiTheme="majorBidi" w:cstheme="majorBidi" w:hint="cs"/>
+          <w:noProof/>
+          <w:sz w:val="20"/>
+          <w:szCs w:val="20"/>
+          <w:rtl/>
+        </w:rPr>
+      </w:pPr>
+    </w:p>
+    <w:p>
+      <w:pPr>
+        <w:bidi/>
+        <w:spacing w:after="0"/>
+        <w:rPr>
+          <w:rFonts w:asciiTheme="majorBidi" w:hAnsiTheme="majorBidi" w:cstheme="majorBidi" w:hint="cs"/>
+          <w:noProof/>
+          <w:sz w:val="20"/>
+          <w:szCs w:val="20"/>
+          <w:rtl/>
+        </w:rPr>
+      </w:pPr>
+    </w:p>
+    <w:p>
+      <w:pPr>
+        <w:bidi/>
+        <w:spacing w:after="0"/>
+        <w:rPr>
+          <w:rFonts w:asciiTheme="majorBidi" w:hAnsiTheme="majorBidi" w:cstheme="majorBidi" w:hint="cs"/>
+          <w:noProof/>
+          <w:sz w:val="20"/>
+          <w:szCs w:val="20"/>
+          <w:rtl/>
+        </w:rPr>
+      </w:pPr>
+    </w:p>
+    <w:p>
+      <w:pPr>
+        <w:bidi/>
+        <w:spacing w:after="0"/>
+        <w:rPr>
+          <w:rFonts w:asciiTheme="majorBidi" w:hAnsiTheme="majorBidi" w:cstheme="majorBidi" w:hint="cs"/>
+          <w:noProof/>
+          <w:sz w:val="20"/>
+          <w:szCs w:val="20"/>
+          <w:rtl/>
+        </w:rPr>
+      </w:pPr>
+    </w:p>
+    <w:p>
+      <w:pPr>
+        <w:bidi/>
+        <w:spacing w:after="0"/>
+        <w:rPr>
+          <w:rFonts w:asciiTheme="majorBidi" w:hAnsiTheme="majorBidi" w:cstheme="majorBidi" w:hint="cs"/>
+          <w:noProof/>
+          <w:sz w:val="20"/>
+          <w:szCs w:val="20"/>
+          <w:rtl/>
+        </w:rPr>
+      </w:pPr>
+    </w:p>
+    <w:p>
+      <w:pPr>
+        <w:bidi/>
+        <w:spacing w:after="0"/>
+        <w:rPr>
+          <w:rFonts w:asciiTheme="majorBidi" w:hAnsiTheme="majorBidi" w:cstheme="majorBidi" w:hint="cs"/>
+          <w:noProof/>
+          <w:sz w:val="20"/>
+          <w:szCs w:val="20"/>
+          <w:rtl/>
+        </w:rPr>
+      </w:pPr>
+    </w:p>
+    <w:p>
+      <w:pPr>
+        <w:bidi/>
+        <w:spacing w:after="0"/>
+        <w:rPr>
+          <w:rFonts w:asciiTheme="majorBidi" w:hAnsiTheme="majorBidi" w:cstheme="majorBidi" w:hint="cs"/>
+          <w:noProof/>
+          <w:sz w:val="20"/>
+          <w:szCs w:val="20"/>
+          <w:rtl/>
+        </w:rPr>
+      </w:pPr>
+    </w:p>
+    <w:p>
+      <w:pPr>
+        <w:bidi/>
+        <w:spacing w:after="0"/>
+        <w:rPr>
+          <w:rFonts w:asciiTheme="majorBidi" w:hAnsiTheme="majorBidi" w:cstheme="majorBidi" w:hint="cs"/>
+          <w:noProof/>
+          <w:sz w:val="20"/>
+          <w:szCs w:val="20"/>
+          <w:rtl/>
+        </w:rPr>
+      </w:pPr>
+    </w:p>
+    <w:p>
+      <w:pPr>
+        <w:bidi/>
+        <w:spacing w:after="0"/>
+        <w:rPr>
+          <w:rFonts w:asciiTheme="majorBidi" w:hAnsiTheme="majorBidi" w:cstheme="majorBidi" w:hint="cs"/>
+          <w:noProof/>
+          <w:sz w:val="20"/>
+          <w:szCs w:val="20"/>
+          <w:rtl/>
+        </w:rPr>
+      </w:pPr>
+    </w:p>
+    <w:p>
+      <w:pPr>
+        <w:bidi/>
+        <w:spacing w:after="0"/>
+        <w:rPr>
+          <w:rFonts w:asciiTheme="majorBidi" w:hAnsiTheme="majorBidi" w:cstheme="majorBidi" w:hint="cs"/>
+          <w:noProof/>
+          <w:sz w:val="20"/>
+          <w:szCs w:val="20"/>
+          <w:rtl/>
+        </w:rPr>
+      </w:pPr>
+    </w:p>
+    <w:p>
+      <w:pPr>
+        <w:bidi/>
+        <w:spacing w:after="0"/>
+        <w:rPr>
+          <w:rFonts w:asciiTheme="majorBidi" w:hAnsiTheme="majorBidi" w:cstheme="majorBidi" w:hint="cs"/>
+          <w:noProof/>
+          <w:sz w:val="20"/>
+          <w:szCs w:val="20"/>
+          <w:rtl/>
+        </w:rPr>
+      </w:pPr>
+    </w:p>
+    <w:p>
+      <w:pPr>
+        <w:bidi/>
+        <w:spacing w:after="0"/>
+        <w:rPr>
+          <w:rFonts w:asciiTheme="majorBidi" w:hAnsiTheme="majorBidi" w:cstheme="majorBidi" w:hint="cs"/>
+          <w:noProof/>
+          <w:sz w:val="20"/>
+          <w:szCs w:val="20"/>
+          <w:rtl/>
+        </w:rPr>
+      </w:pPr>
+    </w:p>
+    <w:p>
+      <w:pPr>
+        <w:bidi/>
+        <w:spacing w:after="0"/>
+        <w:rPr>
+          <w:rFonts w:asciiTheme="majorBidi" w:hAnsiTheme="majorBidi" w:cstheme="majorBidi"/>
+          <w:sz w:val="20"/>
+          <w:szCs w:val="20"/>
+        </w:rPr>
+      </w:pPr>
+    </w:p>
+    <w:p>
+      <w:pPr>
+        <w:bidi/>
+        <w:spacing w:after="0"/>
+        <w:rPr>
+          <w:rFonts w:asciiTheme="majorBidi" w:hAnsiTheme="majorBidi" w:cstheme="majorBidi"/>
+          <w:sz w:val="28"/>
+          <w:szCs w:val="28"/>
+        </w:rPr>
+      </w:pPr>
+    </w:p>
+    <w:p>
+      <w:pPr>
+        <w:pStyle w:val="a5"/>
+        <w:numPr>
+          <w:ilvl w:val="0"/>
+          <w:numId w:val="8"/>
+        </w:numPr>
+        <w:bidi/>
+        <w:spacing w:after="240"/>
+        <w:ind w:left="288" w:hanging="284"/>
+        <w:rPr>
+          <w:rFonts w:asciiTheme="majorBidi" w:hAnsiTheme="majorBidi" w:cstheme="majorBidi"/>
+          <w:sz w:val="28"/>
+          <w:szCs w:val="28"/>
+          <w:lang w:val="fr-FR"/>
+        </w:rPr>
+      </w:pPr>
+      <w:r>
+        <w:rPr>
+          <w:rFonts w:asciiTheme="majorBidi" w:hAnsiTheme="majorBidi" w:cstheme="majorBidi" w:hint="cs"/>
+          <w:sz w:val="28"/>
+          <w:szCs w:val="28"/>
+          <w:rtl/>
+        </w:rPr>
+        <w:t xml:space="preserve">ה- </w:t>
+      </w:r>
+      <w:r>
+        <w:rPr>
+          <w:rFonts w:asciiTheme="majorBidi" w:hAnsiTheme="majorBidi" w:cstheme="majorBidi"/>
+          <w:b/>
+          <w:bCs/>
+          <w:sz w:val="28"/>
+          <w:szCs w:val="28"/>
+        </w:rPr>
+        <w:t>register</w:t>
+      </w:r>
+      <w:r>
+        <w:rPr>
+          <w:rFonts w:asciiTheme="majorBidi" w:hAnsiTheme="majorBidi" w:cstheme="majorBidi" w:hint="cs"/>
+          <w:sz w:val="28"/>
+          <w:szCs w:val="28"/>
+          <w:rtl/>
+        </w:rPr>
+        <w:t>.</w:t>
+      </w:r>
+    </w:p>
+    <w:p>
+      <w:pPr>
+        <w:pStyle w:val="a5"/>
+        <w:bidi/>
+        <w:spacing w:after="240"/>
+        <w:ind w:left="288"/>
+        <w:rPr>
+          <w:rFonts w:asciiTheme="majorBidi" w:hAnsiTheme="majorBidi" w:cstheme="majorBidi"/>
+          <w:sz w:val="4"/>
+          <w:szCs w:val="4"/>
+          <w:lang w:val="fr-FR"/>
+        </w:rPr>
+      </w:pPr>
+    </w:p>
+    <w:p>
+      <w:pPr>
+        <w:pStyle w:val="a5"/>
+        <w:bidi/>
+        <w:spacing w:after="240"/>
+        <w:ind w:left="288"/>
+        <w:rPr>
+          <w:rFonts w:asciiTheme="majorBidi" w:hAnsiTheme="majorBidi" w:cstheme="majorBidi" w:hint="cs"/>
+          <w:sz w:val="28"/>
+          <w:szCs w:val="28"/>
+          <w:rtl/>
+        </w:rPr>
+      </w:pPr>
+      <w:r>
+        <w:rPr>
+          <w:rFonts w:asciiTheme="majorBidi" w:hAnsiTheme="majorBidi" w:cstheme="majorBidi" w:hint="cs"/>
+          <w:sz w:val="28"/>
+          <w:szCs w:val="28"/>
+          <w:rtl/>
+          <w:lang w:val="fr-FR"/>
+        </w:rPr>
+        <w:t>בחלק זה נדרש המשתמש להכניס שם משתמש וסיסמא לרישום במסד הנתונים</w:t>
+      </w:r>
+      <w:r>
+        <w:rPr>
+          <w:rFonts w:asciiTheme="majorBidi" w:hAnsiTheme="majorBidi" w:cstheme="majorBidi" w:hint="cs"/>
+          <w:sz w:val="28"/>
+          <w:szCs w:val="28"/>
+          <w:rtl/>
+        </w:rPr>
+        <w:t>.</w:t>
+      </w:r>
+    </w:p>
+    <w:p>
+      <w:pPr>
+        <w:pStyle w:val="a5"/>
+        <w:bidi/>
+        <w:spacing w:after="240"/>
+        <w:ind w:left="288"/>
+        <w:rPr>
+          <w:rFonts w:asciiTheme="majorBidi" w:hAnsiTheme="majorBidi" w:cstheme="majorBidi" w:hint="cs"/>
+          <w:sz w:val="28"/>
+          <w:szCs w:val="28"/>
+          <w:rtl/>
+        </w:rPr>
+      </w:pPr>
+      <w:r>
+        <w:rPr>
+          <w:rFonts w:asciiTheme="majorBidi" w:hAnsiTheme="majorBidi" w:cstheme="majorBidi" w:hint="cs"/>
+          <w:sz w:val="28"/>
+          <w:szCs w:val="28"/>
+          <w:rtl/>
+        </w:rPr>
+        <w:t>השרת בודק ששם המשתמש לא קיים כבר ואם הוא לא קיים אז הוא מכניס את המשתמש למסד הנתונים ומאפשר התחברות.</w:t>
+      </w:r>
+    </w:p>
+    <w:p>
+      <w:pPr>
+        <w:pStyle w:val="a5"/>
+        <w:bidi/>
+        <w:spacing w:after="240"/>
+        <w:ind w:left="288"/>
+        <w:rPr>
+          <w:rFonts w:asciiTheme="majorBidi" w:hAnsiTheme="majorBidi" w:cstheme="majorBidi" w:hint="cs"/>
+          <w:sz w:val="28"/>
+          <w:szCs w:val="28"/>
+          <w:rtl/>
+        </w:rPr>
+      </w:pPr>
+      <w:r>
+        <w:rPr>
+          <w:rFonts w:asciiTheme="majorBidi" w:hAnsiTheme="majorBidi" w:cstheme="majorBidi" w:hint="cs"/>
+          <w:noProof/>
+          <w:sz w:val="28"/>
+          <w:szCs w:val="28"/>
+          <w:rtl/>
+        </w:rPr>
+        <w:drawing>
+          <wp:anchor distT="0" distB="0" distL="114300" distR="114300" simplePos="0" relativeHeight="251676672" behindDoc="0" locked="0" layoutInCell="1" allowOverlap="1">
+            <wp:simplePos x="0" y="0"/>
+            <wp:positionH relativeFrom="column">
+              <wp:posOffset>-294640</wp:posOffset>
+            </wp:positionH>
+            <wp:positionV relativeFrom="paragraph">
+              <wp:posOffset>60325</wp:posOffset>
+            </wp:positionV>
+            <wp:extent cx="3528060" cy="2175510"/>
+            <wp:effectExtent l="19050" t="0" r="0" b="0"/>
+            <wp:wrapSquare wrapText="bothSides"/>
+            <wp:docPr id="11" name="תמונה 8"/>
+            <wp:cNvGraphicFramePr>
+              <a:graphicFrameLocks xmlns:a="http://schemas.openxmlformats.org/drawingml/2006/main" noChangeAspect="1"/>
+            </wp:cNvGraphicFramePr>
+            <a:graphic xmlns:a="http://schemas.openxmlformats.org/drawingml/2006/main">
+              <a:graphicData uri="http://schemas.openxmlformats.org/drawingml/2006/picture">
+                <pic:pic xmlns:pic="http://schemas.openxmlformats.org/drawingml/2006/picture">
+                  <pic:nvPicPr>
+                    <pic:cNvPr id="0" name="Picture 8"/>
+                    <pic:cNvPicPr>
+                      <a:picLocks noChangeAspect="1" noChangeArrowheads="1"/>
+                    </pic:cNvPicPr>
+                  </pic:nvPicPr>
+                  <pic:blipFill>
+                    <a:blip r:embed="rId16" cstate="print"/>
+                    <a:srcRect/>
+                    <a:stretch>
+                      <a:fillRect/>
+                    </a:stretch>
+                  </pic:blipFill>
+                  <pic:spPr bwMode="auto">
+                    <a:xfrm>
+                      <a:off x="0" y="0"/>
+                      <a:ext cx="3528060" cy="2175510"/>
+                    </a:xfrm>
+                    <a:prstGeom prst="rect">
+                      <a:avLst/>
+                    </a:prstGeom>
+                    <a:noFill/>
+                    <a:ln w="9525">
+                      <a:noFill/>
+                      <a:miter lim="800000"/>
+                      <a:headEnd/>
+                      <a:tailEnd/>
+                    </a:ln>
+                  </pic:spPr>
+                </pic:pic>
+              </a:graphicData>
+            </a:graphic>
+          </wp:anchor>
+        </w:drawing>
+      </w:r>
+    </w:p>
+    <w:p>
+      <w:pPr>
+        <w:pStyle w:val="a5"/>
+        <w:bidi/>
+        <w:spacing w:after="240"/>
+        <w:ind w:left="288"/>
+        <w:rPr>
+          <w:rFonts w:asciiTheme="majorBidi" w:hAnsiTheme="majorBidi" w:cstheme="majorBidi" w:hint="cs"/>
+          <w:sz w:val="28"/>
+          <w:szCs w:val="28"/>
+          <w:rtl/>
+        </w:rPr>
+      </w:pPr>
+    </w:p>
+    <w:p>
+      <w:pPr>
+        <w:pStyle w:val="a5"/>
+        <w:bidi/>
+        <w:spacing w:after="240"/>
+        <w:ind w:left="288"/>
+        <w:rPr>
+          <w:rFonts w:asciiTheme="majorBidi" w:hAnsiTheme="majorBidi" w:cstheme="majorBidi"/>
+          <w:sz w:val="28"/>
+          <w:szCs w:val="28"/>
+          <w:rtl/>
+        </w:rPr>
+      </w:pPr>
+    </w:p>
+    <w:p>
+      <w:pPr>
+        <w:jc w:val="center"/>
+        <w:rPr>
+          <w:rFonts w:asciiTheme="majorBidi" w:hAnsiTheme="majorBidi" w:cstheme="majorBidi"/>
+          <w:noProof/>
+          <w:sz w:val="28"/>
+          <w:szCs w:val="28"/>
+        </w:rPr>
+      </w:pPr>
+      <w:r>
+        <w:rPr>
+          <w:rFonts w:asciiTheme="majorBidi" w:hAnsiTheme="majorBidi" w:cstheme="majorBidi"/>
+          <w:noProof/>
+          <w:sz w:val="28"/>
+          <w:szCs w:val="28"/>
+        </w:rPr>
+        <w:br w:type="page"/>
+      </w:r>
+    </w:p>
+    <w:p>
+      <w:pPr>
+        <w:pStyle w:val="a5"/>
+        <w:numPr>
+          <w:ilvl w:val="0"/>
+          <w:numId w:val="8"/>
+        </w:numPr>
+        <w:bidi/>
+        <w:spacing w:after="240"/>
+        <w:ind w:left="288" w:hanging="284"/>
+        <w:rPr>
+          <w:rFonts w:asciiTheme="majorBidi" w:hAnsiTheme="majorBidi" w:cstheme="majorBidi"/>
+          <w:sz w:val="28"/>
+          <w:szCs w:val="28"/>
+        </w:rPr>
+      </w:pPr>
+      <w:r>
+        <w:rPr>
+          <w:rFonts w:asciiTheme="majorBidi" w:hAnsiTheme="majorBidi" w:cstheme="majorBidi" w:hint="cs"/>
+          <w:sz w:val="28"/>
+          <w:szCs w:val="28"/>
+          <w:rtl/>
+        </w:rPr>
+        <w:lastRenderedPageBreak/>
+        <w:t xml:space="preserve">ה- </w:t>
+      </w:r>
+      <w:r>
+        <w:rPr>
+          <w:rFonts w:asciiTheme="majorBidi" w:hAnsiTheme="majorBidi" w:cstheme="majorBidi"/>
+          <w:b/>
+          <w:bCs/>
+          <w:sz w:val="28"/>
+          <w:szCs w:val="28"/>
+        </w:rPr>
+        <w:t>cloud</w:t>
+      </w:r>
+      <w:r>
+        <w:rPr>
+          <w:rFonts w:asciiTheme="majorBidi" w:hAnsiTheme="majorBidi" w:cstheme="majorBidi" w:hint="cs"/>
+          <w:sz w:val="28"/>
+          <w:szCs w:val="28"/>
+          <w:rtl/>
+        </w:rPr>
+        <w:t>.</w:t>
+      </w:r>
+    </w:p>
+    <w:p>
+      <w:pPr>
+        <w:pStyle w:val="a5"/>
+        <w:bidi/>
+        <w:ind w:left="288"/>
+        <w:rPr>
+          <w:rFonts w:asciiTheme="majorBidi" w:hAnsiTheme="majorBidi" w:cstheme="majorBidi"/>
+          <w:sz w:val="4"/>
+          <w:szCs w:val="4"/>
+          <w:lang w:val="fr-FR"/>
+        </w:rPr>
+      </w:pPr>
+    </w:p>
+    <w:p>
+      <w:pPr>
+        <w:pStyle w:val="a5"/>
+        <w:bidi/>
+        <w:spacing w:after="240"/>
+        <w:ind w:left="288"/>
+        <w:rPr>
+          <w:rFonts w:asciiTheme="majorBidi" w:hAnsiTheme="majorBidi" w:cstheme="majorBidi" w:hint="cs"/>
+          <w:sz w:val="28"/>
+          <w:szCs w:val="28"/>
+          <w:rtl/>
+          <w:lang w:val="fr-FR"/>
+        </w:rPr>
+      </w:pPr>
+      <w:r>
+        <w:rPr>
+          <w:rFonts w:asciiTheme="majorBidi" w:hAnsiTheme="majorBidi" w:cstheme="majorBidi" w:hint="cs"/>
+          <w:sz w:val="28"/>
+          <w:szCs w:val="28"/>
+          <w:rtl/>
+          <w:lang w:val="fr-FR"/>
+        </w:rPr>
+        <w:t>בחלק זה יוצגו כל פרטי הקבצים שהמשתמש העלה לתיקייה שלו שנמצאת על השרת המרוחק.</w:t>
+      </w:r>
+    </w:p>
+    <w:p>
+      <w:pPr>
+        <w:pStyle w:val="a5"/>
+        <w:bidi/>
+        <w:spacing w:after="240"/>
+        <w:ind w:left="288"/>
+        <w:rPr>
+          <w:rFonts w:asciiTheme="majorBidi" w:hAnsiTheme="majorBidi" w:cstheme="majorBidi" w:hint="cs"/>
+          <w:sz w:val="28"/>
+          <w:szCs w:val="28"/>
+          <w:rtl/>
+        </w:rPr>
+      </w:pPr>
+      <w:r>
+        <w:rPr>
+          <w:rFonts w:asciiTheme="majorBidi" w:hAnsiTheme="majorBidi" w:cstheme="majorBidi" w:hint="cs"/>
+          <w:sz w:val="28"/>
+          <w:szCs w:val="28"/>
+          <w:rtl/>
+          <w:lang w:val="fr-FR"/>
+        </w:rPr>
+        <w:t>כמו כן חלק זה מאפשר למשתמש לבחור את הקובץ שהוא רוצה להעלות לתיקייה שלו בענן או איזה קובץ הוא רוצה למחוק מהתיקייה שלו.</w:t>
+      </w:r>
+    </w:p>
+    <w:p>
+      <w:pPr>
+        <w:pStyle w:val="a5"/>
+        <w:bidi/>
+        <w:spacing w:after="240"/>
+        <w:ind w:left="288"/>
+        <w:rPr>
+          <w:rFonts w:asciiTheme="majorBidi" w:hAnsiTheme="majorBidi" w:cstheme="majorBidi"/>
+          <w:sz w:val="20"/>
+          <w:szCs w:val="20"/>
+          <w:rtl/>
+        </w:rPr>
+      </w:pPr>
+    </w:p>
+    <w:p>
+      <w:pPr>
+        <w:pStyle w:val="a5"/>
+        <w:bidi/>
+        <w:spacing w:after="240"/>
+        <w:ind w:left="4"/>
+        <w:jc w:val="center"/>
+        <w:rPr>
+          <w:rFonts w:asciiTheme="majorBidi" w:hAnsiTheme="majorBidi" w:cstheme="majorBidi"/>
+          <w:sz w:val="28"/>
+          <w:szCs w:val="28"/>
+          <w:rtl/>
+          <w:lang w:val="fr-FR"/>
+        </w:rPr>
+      </w:pPr>
+    </w:p>
+    <w:p>
+      <w:pPr>
+        <w:rPr>
+          <w:rFonts w:asciiTheme="majorBidi" w:hAnsiTheme="majorBidi" w:cstheme="majorBidi"/>
+          <w:sz w:val="28"/>
+          <w:szCs w:val="28"/>
+          <w:rtl/>
+          <w:lang w:val="fr-FR"/>
+        </w:rPr>
+      </w:pPr>
+      <w:r>
+        <w:rPr>
+          <w:rFonts w:asciiTheme="majorBidi" w:hAnsiTheme="majorBidi" w:cstheme="majorBidi"/>
+          <w:noProof/>
+          <w:sz w:val="28"/>
+          <w:szCs w:val="28"/>
+          <w:rtl/>
+        </w:rPr>
+        <w:drawing>
+          <wp:anchor distT="0" distB="0" distL="114300" distR="114300" simplePos="0" relativeHeight="251677696" behindDoc="0" locked="0" layoutInCell="1" allowOverlap="1">
+            <wp:simplePos x="0" y="0"/>
+            <wp:positionH relativeFrom="column">
+              <wp:posOffset>781050</wp:posOffset>
+            </wp:positionH>
+            <wp:positionV relativeFrom="paragraph">
+              <wp:posOffset>72390</wp:posOffset>
+            </wp:positionV>
+            <wp:extent cx="4695825" cy="2014855"/>
+            <wp:effectExtent l="19050" t="0" r="9525" b="0"/>
+            <wp:wrapSquare wrapText="bothSides"/>
+            <wp:docPr id="12" name="תמונה 9"/>
+            <wp:cNvGraphicFramePr>
+              <a:graphicFrameLocks xmlns:a="http://schemas.openxmlformats.org/drawingml/2006/main" noChangeAspect="1"/>
+            </wp:cNvGraphicFramePr>
+            <a:graphic xmlns:a="http://schemas.openxmlformats.org/drawingml/2006/main">
+              <a:graphicData uri="http://schemas.openxmlformats.org/drawingml/2006/picture">
+                <pic:pic xmlns:pic="http://schemas.openxmlformats.org/drawingml/2006/picture">
+                  <pic:nvPicPr>
+                    <pic:cNvPr id="0" name="Picture 9"/>
+                    <pic:cNvPicPr>
+                      <a:picLocks noChangeAspect="1" noChangeArrowheads="1"/>
+                    </pic:cNvPicPr>
+                  </pic:nvPicPr>
+                  <pic:blipFill>
+                    <a:blip r:embed="rId17" cstate="print"/>
+                    <a:srcRect/>
+                    <a:stretch>
+                      <a:fillRect/>
+                    </a:stretch>
+                  </pic:blipFill>
+                  <pic:spPr bwMode="auto">
+                    <a:xfrm>
+                      <a:off x="0" y="0"/>
+                      <a:ext cx="4695825" cy="2014855"/>
+                    </a:xfrm>
+                    <a:prstGeom prst="rect">
+                      <a:avLst/>
+                    </a:prstGeom>
+                    <a:noFill/>
+                    <a:ln w="9525">
+                      <a:noFill/>
+                      <a:miter lim="800000"/>
+                      <a:headEnd/>
+                      <a:tailEnd/>
+                    </a:ln>
+                  </pic:spPr>
+                </pic:pic>
+              </a:graphicData>
+            </a:graphic>
+          </wp:anchor>
+        </w:drawing>
+      </w:r>
+      <w:r>
+        <w:rPr>
+          <w:rFonts w:asciiTheme="majorBidi" w:hAnsiTheme="majorBidi" w:cstheme="majorBidi"/>
+          <w:sz w:val="28"/>
+          <w:szCs w:val="28"/>
+          <w:rtl/>
+          <w:lang w:val="fr-FR"/>
+        </w:rPr>
+        <w:br w:type="page"/>
+      </w:r>
+    </w:p>
+    <w:p>
+      <w:pPr>
+        <w:rPr>
+          <w:rFonts w:asciiTheme="majorBidi" w:eastAsiaTheme="majorEastAsia" w:hAnsiTheme="majorBidi" w:cs="David"/>
+          <w:b/>
+          <w:bCs/>
+          <w:sz w:val="54"/>
+          <w:szCs w:val="54"/>
+          <w:u w:val="single"/>
+          <w:rtl/>
+        </w:rPr>
+      </w:pPr>
     </w:p>
     <w:p>
       <w:pPr>
@@ -3684,7 +4642,6 @@
           <w:rtl/>
         </w:rPr>
       </w:pPr>
-      <w:bookmarkStart w:id="6" w:name="_Toc418019509"/>
       <w:r>
         <w:rPr>
           <w:rFonts w:asciiTheme="majorBidi" w:hAnsiTheme="majorBidi" w:cs="David" w:hint="cs"/>
@@ -3694,7 +4651,6 @@
           <w:u w:val="single"/>
           <w:rtl/>
         </w:rPr>
-        <w:lastRenderedPageBreak/>
         <w:t>מבט אישי על העבודה ותהליך הפיתוח</w:t>
       </w:r>
       <w:bookmarkEnd w:id="6"/>
@@ -4047,7 +5003,7 @@
                     <pic:cNvPicPr/>
                   </pic:nvPicPr>
                   <pic:blipFill>
-                    <a:blip r:embed="rId15" cstate="print">
+                    <a:blip r:embed="rId18" cstate="print">
                       <a:extLst>
                         <a:ext uri="{28A0092B-C50C-407E-A947-70E740481C1C}">
                           <a14:useLocalDpi xmlns:a14="http://schemas.microsoft.com/office/drawing/2010/main" xmlns:wps="http://schemas.microsoft.com/office/word/2010/wordprocessingShape" xmlns:wpi="http://schemas.microsoft.com/office/word/2010/wordprocessingInk" xmlns:wpg="http://schemas.microsoft.com/office/word/2010/wordprocessingGroup" xmlns:w14="http://schemas.microsoft.com/office/word/2010/wordml" xmlns:w="http://schemas.openxmlformats.org/wordprocessingml/2006/main" xmlns:w10="urn:schemas-microsoft-com:office:word" xmlns:wp14="http://schemas.microsoft.com/office/word/2010/wordprocessingDrawing" xmlns:v="urn:schemas-microsoft-com:vml" xmlns:o="urn:schemas-microsoft-com:office:office" xmlns:mc="http://schemas.openxmlformats.org/markup-compatibility/2006" xmlns:wpc="http://schemas.microsoft.com/office/word/2010/wordprocessingCanvas" xmlns="" val="0"/>
@@ -4112,7 +5068,7 @@
           <w:rtl/>
         </w:rPr>
       </w:pPr>
-      <w:bookmarkStart w:id="7" w:name="_GoBack"/>
+      <w:bookmarkStart w:id="8" w:name="_GoBack"/>
       <w:r>
         <w:rPr>
           <w:noProof/>
@@ -4144,7 +5100,7 @@
                     <pic:cNvPicPr/>
                   </pic:nvPicPr>
                   <pic:blipFill>
-                    <a:blip r:embed="rId16" cstate="print">
+                    <a:blip r:embed="rId19" cstate="print">
                       <a:extLst>
                         <a:ext uri="{28A0092B-C50C-407E-A947-70E740481C1C}">
                           <a14:useLocalDpi xmlns:a14="http://schemas.microsoft.com/office/drawing/2010/main" xmlns:wps="http://schemas.microsoft.com/office/word/2010/wordprocessingShape" xmlns:wpi="http://schemas.microsoft.com/office/word/2010/wordprocessingInk" xmlns:wpg="http://schemas.microsoft.com/office/word/2010/wordprocessingGroup" xmlns:w14="http://schemas.microsoft.com/office/word/2010/wordml" xmlns:w="http://schemas.openxmlformats.org/wordprocessingml/2006/main" xmlns:w10="urn:schemas-microsoft-com:office:word" xmlns:wp14="http://schemas.microsoft.com/office/word/2010/wordprocessingDrawing" xmlns:v="urn:schemas-microsoft-com:vml" xmlns:o="urn:schemas-microsoft-com:office:office" xmlns:mc="http://schemas.openxmlformats.org/markup-compatibility/2006" xmlns:wpc="http://schemas.microsoft.com/office/word/2010/wordprocessingCanvas" xmlns="" val="0"/>
@@ -4170,7 +5126,7 @@
           </wp:anchor>
         </w:drawing>
       </w:r>
-      <w:bookmarkEnd w:id="7"/>
+      <w:bookmarkEnd w:id="8"/>
       <w:r>
         <w:rPr>
           <w:rtl/>
@@ -4232,7 +5188,7 @@
         </w:rPr>
         <w:br/>
       </w:r>
-      <w:hyperlink r:id="rId17" w:history="1">
+      <w:hyperlink r:id="rId20" w:history="1">
         <w:r>
           <w:t>https://sites.google.com/site/coursecyber</w:t>
         </w:r>
@@ -4272,7 +5228,7 @@
         </w:rPr>
         <w:br/>
       </w:r>
-      <w:hyperlink r:id="rId18" w:history="1">
+      <w:hyperlink r:id="rId21" w:history="1">
         <w:r>
           <w:t>http://stackoverflow.com</w:t>
         </w:r>
@@ -4320,7 +5276,7 @@
         </w:rPr>
         <w:br/>
       </w:r>
-      <w:hyperlink r:id="rId19" w:history="1">
+      <w:hyperlink r:id="rId22" w:history="1">
         <w:r>
           <w:t>http://msdn.microsoft.com/library</w:t>
         </w:r>
@@ -4362,7 +5318,7 @@
       <w:r>
         <w:br/>
       </w:r>
-      <w:hyperlink r:id="rId20" w:history="1">
+      <w:hyperlink r:id="rId23" w:history="1">
         <w:r>
           <w:t>https://docs.python.org/2.7</w:t>
         </w:r>
@@ -4415,7 +5371,7 @@
         </w:rPr>
         <w:br/>
       </w:r>
-      <w:hyperlink r:id="rId21" w:history="1">
+      <w:hyperlink r:id="rId24" w:history="1">
         <w:r>
           <w:t>https://wiki.python.org/moin</w:t>
         </w:r>
@@ -4467,7 +5423,7 @@
           <w:rtl/>
         </w:rPr>
       </w:pPr>
-      <w:hyperlink r:id="rId22" w:history="1">
+      <w:hyperlink r:id="rId25" w:history="1">
         <w:r>
           <w:t>https://www.python.org/ftp/python/2.7/python-2.7.msi</w:t>
         </w:r>
@@ -4527,7 +5483,7 @@
           <w:rtl/>
         </w:rPr>
       </w:pPr>
-      <w:hyperlink r:id="rId23" w:history="1">
+      <w:hyperlink r:id="rId26" w:history="1">
         <w:r>
           <w:t>http://sourceforge.net/projects/pywin32/files/pywin32/Build 219/pywin32-219.win32-py2.7.exe/download</w:t>
         </w:r>
@@ -4586,10 +5542,11 @@
         <w:pStyle w:val="a5"/>
         <w:bidi/>
         <w:rPr>
-          <w:rtl/>
-        </w:rPr>
-      </w:pPr>
-      <w:hyperlink r:id="rId24" w:history="1">
+          <w:rFonts w:hint="cs"/>
+          <w:rtl/>
+        </w:rPr>
+      </w:pPr>
+      <w:hyperlink r:id="rId27" w:history="1">
         <w:r>
           <w:t>http://www.voidspace.org.uk/downloads/pycrypto26/pycrypto-2.6.win32-py2.7.exe</w:t>
         </w:r>
@@ -4597,15 +5554,22 @@
     </w:p>
     <w:p>
       <w:pPr>
+        <w:pStyle w:val="a5"/>
+        <w:bidi/>
+        <w:ind w:left="644"/>
+      </w:pPr>
+    </w:p>
+    <w:p>
+      <w:pPr>
         <w:rPr>
           <w:rtl/>
         </w:rPr>
       </w:pPr>
     </w:p>
     <w:sectPr>
-      <w:headerReference w:type="default" r:id="rId25"/>
-      <w:footerReference w:type="default" r:id="rId26"/>
-      <w:headerReference w:type="first" r:id="rId27"/>
+      <w:headerReference w:type="default" r:id="rId28"/>
+      <w:footerReference w:type="default" r:id="rId29"/>
+      <w:headerReference w:type="first" r:id="rId30"/>
       <w:pgSz w:w="12240" w:h="15840"/>
       <w:pgMar w:top="1440" w:right="1440" w:bottom="1440" w:left="1440" w:header="720" w:footer="720" w:gutter="0"/>
       <w:cols w:space="720"/>

</xml_diff>